<commit_message>
updated for WGB01DB1085 and WGB01DB1086
</commit_message>
<xml_diff>
--- a/Business Impact Assessment.docx
+++ b/Business Impact Assessment.docx
@@ -5,6 +5,9 @@
     <w:p>
       <w:r>
         <w:t>Business Impact Assessment - Migration of SQL Server Databases to Windows 2022 &amp; SQL Server 2022</w:t>
+      </w:r>
+      <w:r>
+        <w:t xml:space="preserve"> – WGB01DB1085,</w:t>
       </w:r>
     </w:p>
     <w:p>
@@ -121,10 +124,335 @@
         <w:t xml:space="preserve"> – anything else we should be aware of (e.g., licensing, performance constraints, encryption or security requirements, etc.)</w:t>
       </w:r>
     </w:p>
-    <w:p/>
-    <w:p/>
+    <w:p>
+      <w:pPr>
+        <w:rPr>
+          <w:b/>
+          <w:bCs/>
+        </w:rPr>
+      </w:pPr>
+      <w:r>
+        <w:rPr>
+          <w:b/>
+          <w:bCs/>
+        </w:rPr>
+        <w:t xml:space="preserve">  </w:t>
+      </w:r>
+      <w:r>
+        <w:rPr>
+          <w:b/>
+          <w:bCs/>
+        </w:rPr>
+        <w:t>WGB01DB1085</w:t>
+      </w:r>
+    </w:p>
+    <w:tbl>
+      <w:tblPr>
+        <w:tblStyle w:val="TableGrid"/>
+        <w:tblW w:w="0" w:type="auto"/>
+        <w:tblLook w:val="04A0" w:firstRow="1" w:lastRow="0" w:firstColumn="1" w:lastColumn="0" w:noHBand="0" w:noVBand="1"/>
+      </w:tblPr>
+      <w:tblGrid>
+        <w:gridCol w:w="2122"/>
+      </w:tblGrid>
+      <w:tr>
+        <w:tc>
+          <w:tcPr>
+            <w:tcW w:w="2122" w:type="dxa"/>
+          </w:tcPr>
+          <w:p>
+            <w:pPr>
+              <w:rPr>
+                <w:b/>
+                <w:bCs/>
+              </w:rPr>
+            </w:pPr>
+            <w:r>
+              <w:rPr>
+                <w:b/>
+                <w:bCs/>
+              </w:rPr>
+              <w:t xml:space="preserve">Database Name </w:t>
+            </w:r>
+          </w:p>
+        </w:tc>
+      </w:tr>
+      <w:tr>
+        <w:trPr>
+          <w:trHeight w:val="243"/>
+        </w:trPr>
+        <w:tc>
+          <w:tcPr>
+            <w:tcW w:w="2122" w:type="dxa"/>
+          </w:tcPr>
+          <w:p>
+            <w:proofErr w:type="spellStart"/>
+            <w:r>
+              <w:t>Readsoft_Collector</w:t>
+            </w:r>
+            <w:proofErr w:type="spellEnd"/>
+            <w:r>
+              <w:t xml:space="preserve"> </w:t>
+            </w:r>
+          </w:p>
+        </w:tc>
+      </w:tr>
+      <w:tr>
+        <w:tc>
+          <w:tcPr>
+            <w:tcW w:w="2122" w:type="dxa"/>
+          </w:tcPr>
+          <w:p>
+            <w:proofErr w:type="spellStart"/>
+            <w:r>
+              <w:t>ReadSoft_Invoices</w:t>
+            </w:r>
+            <w:proofErr w:type="spellEnd"/>
+            <w:r>
+              <w:t xml:space="preserve"> </w:t>
+            </w:r>
+          </w:p>
+        </w:tc>
+      </w:tr>
+      <w:tr>
+        <w:tc>
+          <w:tcPr>
+            <w:tcW w:w="2122" w:type="dxa"/>
+          </w:tcPr>
+          <w:p>
+            <w:proofErr w:type="spellStart"/>
+            <w:r>
+              <w:t>CasparAutomation</w:t>
+            </w:r>
+            <w:proofErr w:type="spellEnd"/>
+            <w:r>
+              <w:t xml:space="preserve"> </w:t>
+            </w:r>
+          </w:p>
+        </w:tc>
+      </w:tr>
+      <w:tr>
+        <w:tc>
+          <w:tcPr>
+            <w:tcW w:w="2122" w:type="dxa"/>
+          </w:tcPr>
+          <w:p>
+            <w:r>
+              <w:t>MCPS</w:t>
+            </w:r>
+          </w:p>
+        </w:tc>
+      </w:tr>
+    </w:tbl>
     <w:p/>
     <w:p>
+      <w:pPr>
+        <w:rPr>
+          <w:b/>
+          <w:bCs/>
+        </w:rPr>
+      </w:pPr>
+      <w:r>
+        <w:rPr>
+          <w:b/>
+          <w:bCs/>
+        </w:rPr>
+        <w:t xml:space="preserve">  </w:t>
+      </w:r>
+      <w:r>
+        <w:rPr>
+          <w:b/>
+          <w:bCs/>
+        </w:rPr>
+        <w:t>WGB01DB108</w:t>
+      </w:r>
+      <w:r>
+        <w:rPr>
+          <w:b/>
+          <w:bCs/>
+        </w:rPr>
+        <w:t>6</w:t>
+      </w:r>
+    </w:p>
+    <w:tbl>
+      <w:tblPr>
+        <w:tblStyle w:val="TableGrid"/>
+        <w:tblW w:w="0" w:type="auto"/>
+        <w:tblLook w:val="04A0" w:firstRow="1" w:lastRow="0" w:firstColumn="1" w:lastColumn="0" w:noHBand="0" w:noVBand="1"/>
+      </w:tblPr>
+      <w:tblGrid>
+        <w:gridCol w:w="3539"/>
+      </w:tblGrid>
+      <w:tr>
+        <w:tc>
+          <w:tcPr>
+            <w:tcW w:w="3539" w:type="dxa"/>
+          </w:tcPr>
+          <w:p>
+            <w:pPr>
+              <w:rPr>
+                <w:b/>
+                <w:bCs/>
+              </w:rPr>
+            </w:pPr>
+            <w:r>
+              <w:rPr>
+                <w:b/>
+                <w:bCs/>
+              </w:rPr>
+              <w:t xml:space="preserve">Database Name </w:t>
+            </w:r>
+          </w:p>
+        </w:tc>
+      </w:tr>
+      <w:tr>
+        <w:tc>
+          <w:tcPr>
+            <w:tcW w:w="3539" w:type="dxa"/>
+          </w:tcPr>
+          <w:p>
+            <w:r>
+              <w:t xml:space="preserve">BizTalk360 </w:t>
+            </w:r>
+          </w:p>
+        </w:tc>
+      </w:tr>
+      <w:tr>
+        <w:tc>
+          <w:tcPr>
+            <w:tcW w:w="3539" w:type="dxa"/>
+          </w:tcPr>
+          <w:p>
+            <w:proofErr w:type="spellStart"/>
+            <w:r>
+              <w:t>jiradb</w:t>
+            </w:r>
+            <w:proofErr w:type="spellEnd"/>
+            <w:r>
+              <w:t xml:space="preserve"> </w:t>
+            </w:r>
+          </w:p>
+        </w:tc>
+      </w:tr>
+      <w:tr>
+        <w:tc>
+          <w:tcPr>
+            <w:tcW w:w="3539" w:type="dxa"/>
+          </w:tcPr>
+          <w:p>
+            <w:proofErr w:type="spellStart"/>
+            <w:r>
+              <w:t>IntegrationServiceSalesforce</w:t>
+            </w:r>
+            <w:proofErr w:type="spellEnd"/>
+            <w:r>
+              <w:t xml:space="preserve"> </w:t>
+            </w:r>
+          </w:p>
+        </w:tc>
+      </w:tr>
+      <w:tr>
+        <w:tc>
+          <w:tcPr>
+            <w:tcW w:w="3539" w:type="dxa"/>
+          </w:tcPr>
+          <w:p>
+            <w:proofErr w:type="spellStart"/>
+            <w:r>
+              <w:t>IntegrationServiceGateway</w:t>
+            </w:r>
+            <w:proofErr w:type="spellEnd"/>
+            <w:r>
+              <w:t xml:space="preserve"> </w:t>
+            </w:r>
+          </w:p>
+        </w:tc>
+      </w:tr>
+      <w:tr>
+        <w:tc>
+          <w:tcPr>
+            <w:tcW w:w="3539" w:type="dxa"/>
+          </w:tcPr>
+          <w:p>
+            <w:proofErr w:type="spellStart"/>
+            <w:r>
+              <w:t>IntegrationServiceAncillaryAssets</w:t>
+            </w:r>
+            <w:proofErr w:type="spellEnd"/>
+            <w:r>
+              <w:t xml:space="preserve"> </w:t>
+            </w:r>
+          </w:p>
+        </w:tc>
+      </w:tr>
+      <w:tr>
+        <w:tc>
+          <w:tcPr>
+            <w:tcW w:w="3539" w:type="dxa"/>
+          </w:tcPr>
+          <w:p>
+            <w:proofErr w:type="spellStart"/>
+            <w:r>
+              <w:t>IntegrationServiceSapExpenses</w:t>
+            </w:r>
+            <w:proofErr w:type="spellEnd"/>
+            <w:r>
+              <w:t xml:space="preserve"> </w:t>
+            </w:r>
+          </w:p>
+        </w:tc>
+      </w:tr>
+      <w:tr>
+        <w:tc>
+          <w:tcPr>
+            <w:tcW w:w="3539" w:type="dxa"/>
+          </w:tcPr>
+          <w:p>
+            <w:proofErr w:type="spellStart"/>
+            <w:r>
+              <w:t>ADSync</w:t>
+            </w:r>
+            <w:proofErr w:type="spellEnd"/>
+            <w:r>
+              <w:t xml:space="preserve"> </w:t>
+            </w:r>
+          </w:p>
+        </w:tc>
+      </w:tr>
+      <w:tr>
+        <w:tc>
+          <w:tcPr>
+            <w:tcW w:w="3539" w:type="dxa"/>
+          </w:tcPr>
+          <w:p>
+            <w:proofErr w:type="spellStart"/>
+            <w:r>
+              <w:t>IntegrationServiceConcur</w:t>
+            </w:r>
+            <w:proofErr w:type="spellEnd"/>
+            <w:r>
+              <w:t xml:space="preserve"> </w:t>
+            </w:r>
+          </w:p>
+        </w:tc>
+      </w:tr>
+      <w:tr>
+        <w:tc>
+          <w:tcPr>
+            <w:tcW w:w="3539" w:type="dxa"/>
+          </w:tcPr>
+          <w:p>
+            <w:proofErr w:type="spellStart"/>
+            <w:r>
+              <w:t>IntegrationFacadeRightsline</w:t>
+            </w:r>
+            <w:proofErr w:type="spellEnd"/>
+          </w:p>
+        </w:tc>
+      </w:tr>
+    </w:tbl>
+    <w:p/>
+    <w:p>
       <w:r>
         <w:t>We are aiming to finalize the migration plan soon, so a</w:t>
       </w:r>
@@ -138,7 +466,13 @@
         <w:t xml:space="preserve">early </w:t>
       </w:r>
       <w:r>
-        <w:t>response would be greatly appreciated.</w:t>
+        <w:t>response</w:t>
+      </w:r>
+      <w:r>
+        <w:t xml:space="preserve"> to the above</w:t>
+      </w:r>
+      <w:r>
+        <w:t xml:space="preserve"> would be greatly appreciated.</w:t>
       </w:r>
     </w:p>
     <w:p/>
@@ -147,7 +481,6 @@
         <w:t>Thanks in advance,</w:t>
       </w:r>
     </w:p>
-    <w:p/>
     <w:sectPr>
       <w:pgSz w:w="11906" w:h="16838"/>
       <w:pgMar w:top="1440" w:right="1440" w:bottom="1440" w:left="1440" w:header="708" w:footer="708" w:gutter="0"/>
@@ -1195,6 +1528,25 @@
       <w:spacing w:val="5"/>
     </w:rPr>
   </w:style>
+  <w:style w:type="table" w:styleId="TableGrid">
+    <w:name w:val="Table Grid"/>
+    <w:basedOn w:val="TableNormal"/>
+    <w:uiPriority w:val="39"/>
+    <w:rsid w:val="005C13D4"/>
+    <w:pPr>
+      <w:spacing w:after="0" w:line="240" w:lineRule="auto"/>
+    </w:pPr>
+    <w:tblPr>
+      <w:tblBorders>
+        <w:top w:val="single" w:sz="4" w:space="0" w:color="auto"/>
+        <w:left w:val="single" w:sz="4" w:space="0" w:color="auto"/>
+        <w:bottom w:val="single" w:sz="4" w:space="0" w:color="auto"/>
+        <w:right w:val="single" w:sz="4" w:space="0" w:color="auto"/>
+        <w:insideH w:val="single" w:sz="4" w:space="0" w:color="auto"/>
+        <w:insideV w:val="single" w:sz="4" w:space="0" w:color="auto"/>
+      </w:tblBorders>
+    </w:tblPr>
+  </w:style>
 </w:styles>
 </file>
 

</xml_diff>